<commit_message>
Added a disclaimer as a header to every docx file, just in case
</commit_message>
<xml_diff>
--- a/memory/files/Land Surface and Vegetation-EN/Land Surface and Vegetation-EN.docx
+++ b/memory/files/Land Surface and Vegetation-EN/Land Surface and Vegetation-EN.docx
@@ -1737,7 +1737,7 @@
           <w:lang w:eastAsia="fr-CA"/>
         </w:rPr>
       </w:pPr>
-      <w:hyperlink r:id="rId6" w:history="1">
+      <w:hyperlink r:id="rId8" w:history="1">
         <w:r>
           <w:rPr>
             <w:rFonts w:ascii="Times New Roman" w:eastAsia="Times New Roman" w:hAnsi="Times New Roman" w:cs="Times New Roman"/>
@@ -1867,7 +1867,7 @@
           <w:lang w:eastAsia="fr-CA"/>
         </w:rPr>
       </w:pPr>
-      <w:hyperlink r:id="rId7" w:history="1">
+      <w:hyperlink r:id="rId9" w:history="1">
         <w:proofErr w:type="spellStart"/>
         <w:r>
           <w:rPr>
@@ -1960,10 +1960,14 @@
       <w:pPr>
         <w:ind w:left="-1418"/>
       </w:pPr>
-      <w:bookmarkStart w:id="0" w:name="_GoBack"/>
-      <w:bookmarkEnd w:id="0"/>
     </w:p>
     <w:sectPr>
+      <w:headerReference w:type="even" r:id="rId10"/>
+      <w:headerReference w:type="default" r:id="rId11"/>
+      <w:footerReference w:type="even" r:id="rId12"/>
+      <w:footerReference w:type="default" r:id="rId13"/>
+      <w:headerReference w:type="first" r:id="rId14"/>
+      <w:footerReference w:type="first" r:id="rId15"/>
       <w:pgSz w:w="12240" w:h="15840"/>
       <w:pgMar w:top="1440" w:right="1800" w:bottom="1440" w:left="1800" w:header="708" w:footer="708" w:gutter="0"/>
       <w:cols w:space="708"/>
@@ -1971,6 +1975,219 @@
     </w:sectPr>
   </w:body>
 </w:document>
+</file>
+
+<file path=word/endnotes.xml><?xml version="1.0" encoding="utf-8"?>
+<w:endnotes xmlns:wpc="http://schemas.microsoft.com/office/word/2010/wordprocessingCanvas" xmlns:mc="http://schemas.openxmlformats.org/markup-compatibility/2006" xmlns:o="urn:schemas-microsoft-com:office:office" xmlns:r="http://schemas.openxmlformats.org/officeDocument/2006/relationships" xmlns:m="http://schemas.openxmlformats.org/officeDocument/2006/math" xmlns:v="urn:schemas-microsoft-com:vml" xmlns:wp14="http://schemas.microsoft.com/office/word/2010/wordprocessingDrawing" xmlns:wp="http://schemas.openxmlformats.org/drawingml/2006/wordprocessingDrawing" xmlns:w10="urn:schemas-microsoft-com:office:word" xmlns:w="http://schemas.openxmlformats.org/wordprocessingml/2006/main" xmlns:w14="http://schemas.microsoft.com/office/word/2010/wordml" xmlns:wpg="http://schemas.microsoft.com/office/word/2010/wordprocessingGroup" xmlns:wpi="http://schemas.microsoft.com/office/word/2010/wordprocessingInk" xmlns:wne="http://schemas.microsoft.com/office/word/2006/wordml" xmlns:wps="http://schemas.microsoft.com/office/word/2010/wordprocessingShape" mc:Ignorable="w14 wp14">
+  <w:endnote w:type="separator" w:id="-1">
+    <w:p>
+      <w:pPr>
+        <w:spacing w:after="0" w:line="240" w:lineRule="auto"/>
+      </w:pPr>
+      <w:r>
+        <w:separator/>
+      </w:r>
+    </w:p>
+  </w:endnote>
+  <w:endnote w:type="continuationSeparator" w:id="0">
+    <w:p>
+      <w:pPr>
+        <w:spacing w:after="0" w:line="240" w:lineRule="auto"/>
+      </w:pPr>
+      <w:r>
+        <w:continuationSeparator/>
+      </w:r>
+    </w:p>
+  </w:endnote>
+</w:endnotes>
+</file>
+
+<file path=word/footer1.xml><?xml version="1.0" encoding="utf-8"?>
+<w:ftr xmlns:wpc="http://schemas.microsoft.com/office/word/2010/wordprocessingCanvas" xmlns:mc="http://schemas.openxmlformats.org/markup-compatibility/2006" xmlns:o="urn:schemas-microsoft-com:office:office" xmlns:r="http://schemas.openxmlformats.org/officeDocument/2006/relationships" xmlns:m="http://schemas.openxmlformats.org/officeDocument/2006/math" xmlns:v="urn:schemas-microsoft-com:vml" xmlns:wp14="http://schemas.microsoft.com/office/word/2010/wordprocessingDrawing" xmlns:wp="http://schemas.openxmlformats.org/drawingml/2006/wordprocessingDrawing" xmlns:w10="urn:schemas-microsoft-com:office:word" xmlns:w="http://schemas.openxmlformats.org/wordprocessingml/2006/main" xmlns:w14="http://schemas.microsoft.com/office/word/2010/wordml" xmlns:wpg="http://schemas.microsoft.com/office/word/2010/wordprocessingGroup" xmlns:wpi="http://schemas.microsoft.com/office/word/2010/wordprocessingInk" xmlns:wne="http://schemas.microsoft.com/office/word/2006/wordml" xmlns:wps="http://schemas.microsoft.com/office/word/2010/wordprocessingShape" mc:Ignorable="w14 wp14">
+  <w:p>
+    <w:pPr>
+      <w:pStyle w:val="Pieddepage"/>
+    </w:pPr>
+  </w:p>
+</w:ftr>
+</file>
+
+<file path=word/footer2.xml><?xml version="1.0" encoding="utf-8"?>
+<w:ftr xmlns:wpc="http://schemas.microsoft.com/office/word/2010/wordprocessingCanvas" xmlns:mc="http://schemas.openxmlformats.org/markup-compatibility/2006" xmlns:o="urn:schemas-microsoft-com:office:office" xmlns:r="http://schemas.openxmlformats.org/officeDocument/2006/relationships" xmlns:m="http://schemas.openxmlformats.org/officeDocument/2006/math" xmlns:v="urn:schemas-microsoft-com:vml" xmlns:wp14="http://schemas.microsoft.com/office/word/2010/wordprocessingDrawing" xmlns:wp="http://schemas.openxmlformats.org/drawingml/2006/wordprocessingDrawing" xmlns:w10="urn:schemas-microsoft-com:office:word" xmlns:w="http://schemas.openxmlformats.org/wordprocessingml/2006/main" xmlns:w14="http://schemas.microsoft.com/office/word/2010/wordml" xmlns:wpg="http://schemas.microsoft.com/office/word/2010/wordprocessingGroup" xmlns:wpi="http://schemas.microsoft.com/office/word/2010/wordprocessingInk" xmlns:wne="http://schemas.microsoft.com/office/word/2006/wordml" xmlns:wps="http://schemas.microsoft.com/office/word/2010/wordprocessingShape" mc:Ignorable="w14 wp14">
+  <w:p>
+    <w:pPr>
+      <w:pStyle w:val="Pieddepage"/>
+    </w:pPr>
+  </w:p>
+</w:ftr>
+</file>
+
+<file path=word/footer3.xml><?xml version="1.0" encoding="utf-8"?>
+<w:ftr xmlns:wpc="http://schemas.microsoft.com/office/word/2010/wordprocessingCanvas" xmlns:mc="http://schemas.openxmlformats.org/markup-compatibility/2006" xmlns:o="urn:schemas-microsoft-com:office:office" xmlns:r="http://schemas.openxmlformats.org/officeDocument/2006/relationships" xmlns:m="http://schemas.openxmlformats.org/officeDocument/2006/math" xmlns:v="urn:schemas-microsoft-com:vml" xmlns:wp14="http://schemas.microsoft.com/office/word/2010/wordprocessingDrawing" xmlns:wp="http://schemas.openxmlformats.org/drawingml/2006/wordprocessingDrawing" xmlns:w10="urn:schemas-microsoft-com:office:word" xmlns:w="http://schemas.openxmlformats.org/wordprocessingml/2006/main" xmlns:w14="http://schemas.microsoft.com/office/word/2010/wordml" xmlns:wpg="http://schemas.microsoft.com/office/word/2010/wordprocessingGroup" xmlns:wpi="http://schemas.microsoft.com/office/word/2010/wordprocessingInk" xmlns:wne="http://schemas.microsoft.com/office/word/2006/wordml" xmlns:wps="http://schemas.microsoft.com/office/word/2010/wordprocessingShape" mc:Ignorable="w14 wp14">
+  <w:p>
+    <w:pPr>
+      <w:pStyle w:val="Pieddepage"/>
+    </w:pPr>
+  </w:p>
+</w:ftr>
+</file>
+
+<file path=word/footnotes.xml><?xml version="1.0" encoding="utf-8"?>
+<w:footnotes xmlns:wpc="http://schemas.microsoft.com/office/word/2010/wordprocessingCanvas" xmlns:mc="http://schemas.openxmlformats.org/markup-compatibility/2006" xmlns:o="urn:schemas-microsoft-com:office:office" xmlns:r="http://schemas.openxmlformats.org/officeDocument/2006/relationships" xmlns:m="http://schemas.openxmlformats.org/officeDocument/2006/math" xmlns:v="urn:schemas-microsoft-com:vml" xmlns:wp14="http://schemas.microsoft.com/office/word/2010/wordprocessingDrawing" xmlns:wp="http://schemas.openxmlformats.org/drawingml/2006/wordprocessingDrawing" xmlns:w10="urn:schemas-microsoft-com:office:word" xmlns:w="http://schemas.openxmlformats.org/wordprocessingml/2006/main" xmlns:w14="http://schemas.microsoft.com/office/word/2010/wordml" xmlns:wpg="http://schemas.microsoft.com/office/word/2010/wordprocessingGroup" xmlns:wpi="http://schemas.microsoft.com/office/word/2010/wordprocessingInk" xmlns:wne="http://schemas.microsoft.com/office/word/2006/wordml" xmlns:wps="http://schemas.microsoft.com/office/word/2010/wordprocessingShape" mc:Ignorable="w14 wp14">
+  <w:footnote w:type="separator" w:id="-1">
+    <w:p>
+      <w:pPr>
+        <w:spacing w:after="0" w:line="240" w:lineRule="auto"/>
+      </w:pPr>
+      <w:r>
+        <w:separator/>
+      </w:r>
+    </w:p>
+  </w:footnote>
+  <w:footnote w:type="continuationSeparator" w:id="0">
+    <w:p>
+      <w:pPr>
+        <w:spacing w:after="0" w:line="240" w:lineRule="auto"/>
+      </w:pPr>
+      <w:r>
+        <w:continuationSeparator/>
+      </w:r>
+    </w:p>
+  </w:footnote>
+</w:footnotes>
+</file>
+
+<file path=word/header1.xml><?xml version="1.0" encoding="utf-8"?>
+<w:hdr xmlns:wpc="http://schemas.microsoft.com/office/word/2010/wordprocessingCanvas" xmlns:mc="http://schemas.openxmlformats.org/markup-compatibility/2006" xmlns:o="urn:schemas-microsoft-com:office:office" xmlns:r="http://schemas.openxmlformats.org/officeDocument/2006/relationships" xmlns:m="http://schemas.openxmlformats.org/officeDocument/2006/math" xmlns:v="urn:schemas-microsoft-com:vml" xmlns:wp14="http://schemas.microsoft.com/office/word/2010/wordprocessingDrawing" xmlns:wp="http://schemas.openxmlformats.org/drawingml/2006/wordprocessingDrawing" xmlns:w10="urn:schemas-microsoft-com:office:word" xmlns:w="http://schemas.openxmlformats.org/wordprocessingml/2006/main" xmlns:w14="http://schemas.microsoft.com/office/word/2010/wordml" xmlns:wpg="http://schemas.microsoft.com/office/word/2010/wordprocessingGroup" xmlns:wpi="http://schemas.microsoft.com/office/word/2010/wordprocessingInk" xmlns:wne="http://schemas.microsoft.com/office/word/2006/wordml" xmlns:wps="http://schemas.microsoft.com/office/word/2010/wordprocessingShape" mc:Ignorable="w14 wp14">
+  <w:p>
+    <w:pPr>
+      <w:pStyle w:val="En-tte"/>
+    </w:pPr>
+  </w:p>
+</w:hdr>
+</file>
+
+<file path=word/header2.xml><?xml version="1.0" encoding="utf-8"?>
+<w:hdr xmlns:wpc="http://schemas.microsoft.com/office/word/2010/wordprocessingCanvas" xmlns:mc="http://schemas.openxmlformats.org/markup-compatibility/2006" xmlns:o="urn:schemas-microsoft-com:office:office" xmlns:r="http://schemas.openxmlformats.org/officeDocument/2006/relationships" xmlns:m="http://schemas.openxmlformats.org/officeDocument/2006/math" xmlns:v="urn:schemas-microsoft-com:vml" xmlns:wp14="http://schemas.microsoft.com/office/word/2010/wordprocessingDrawing" xmlns:wp="http://schemas.openxmlformats.org/drawingml/2006/wordprocessingDrawing" xmlns:w10="urn:schemas-microsoft-com:office:word" xmlns:w="http://schemas.openxmlformats.org/wordprocessingml/2006/main" xmlns:w14="http://schemas.microsoft.com/office/word/2010/wordml" xmlns:wpg="http://schemas.microsoft.com/office/word/2010/wordprocessingGroup" xmlns:wpi="http://schemas.microsoft.com/office/word/2010/wordprocessingInk" xmlns:wne="http://schemas.microsoft.com/office/word/2006/wordml" xmlns:wps="http://schemas.microsoft.com/office/word/2010/wordprocessingShape" mc:Ignorable="w14 wp14">
+  <w:p>
+    <w:pPr>
+      <w:pStyle w:val="En-tte"/>
+    </w:pPr>
+    <w:bookmarkStart w:id="0" w:name="_GoBack"/>
+    <w:r>
+      <w:t xml:space="preserve">This </w:t>
+    </w:r>
+    <w:proofErr w:type="spellStart"/>
+    <w:r>
+      <w:t>is</w:t>
+    </w:r>
+    <w:proofErr w:type="spellEnd"/>
+    <w:r>
+      <w:t xml:space="preserve"> </w:t>
+    </w:r>
+    <w:proofErr w:type="spellStart"/>
+    <w:r>
+      <w:t>taken</w:t>
+    </w:r>
+    <w:proofErr w:type="spellEnd"/>
+    <w:r>
+      <w:t xml:space="preserve"> </w:t>
+    </w:r>
+    <w:proofErr w:type="spellStart"/>
+    <w:r>
+      <w:t>from</w:t>
+    </w:r>
+    <w:proofErr w:type="spellEnd"/>
+    <w:r>
+      <w:t xml:space="preserve"> the </w:t>
+    </w:r>
+    <w:proofErr w:type="spellStart"/>
+    <w:r>
+      <w:t>Government</w:t>
+    </w:r>
+    <w:proofErr w:type="spellEnd"/>
+    <w:r>
+      <w:t xml:space="preserve"> of </w:t>
+    </w:r>
+    <w:proofErr w:type="spellStart"/>
+    <w:r>
+      <w:t>Canada’s</w:t>
+    </w:r>
+    <w:proofErr w:type="spellEnd"/>
+    <w:r>
+      <w:t xml:space="preserve"> </w:t>
+    </w:r>
+    <w:proofErr w:type="spellStart"/>
+    <w:r>
+      <w:t>Website</w:t>
+    </w:r>
+    <w:proofErr w:type="spellEnd"/>
+    <w:r>
+      <w:t xml:space="preserve">. I </w:t>
+    </w:r>
+    <w:proofErr w:type="spellStart"/>
+    <w:r>
+      <w:t>hold</w:t>
+    </w:r>
+    <w:proofErr w:type="spellEnd"/>
+    <w:r>
+      <w:t xml:space="preserve"> no right over </w:t>
+    </w:r>
+    <w:proofErr w:type="spellStart"/>
+    <w:r>
+      <w:t>this</w:t>
+    </w:r>
+    <w:proofErr w:type="spellEnd"/>
+    <w:r>
+      <w:t xml:space="preserve"> content.</w:t>
+    </w:r>
+  </w:p>
+  <w:p>
+    <w:pPr>
+      <w:pStyle w:val="En-tte"/>
+    </w:pPr>
+    <w:proofErr w:type="spellStart"/>
+    <w:r>
+      <w:t>Refer</w:t>
+    </w:r>
+    <w:proofErr w:type="spellEnd"/>
+    <w:r>
+      <w:t xml:space="preserve"> to </w:t>
+    </w:r>
+    <w:hyperlink r:id="rId1" w:history="1">
+      <w:r>
+        <w:rPr>
+          <w:rStyle w:val="Lienhypertexte"/>
+        </w:rPr>
+        <w:t>https://natural-resources.canada.ca/the-north/science/land-surface-vegetation/10719</w:t>
+      </w:r>
+    </w:hyperlink>
+  </w:p>
+  <w:p>
+    <w:pPr>
+      <w:pStyle w:val="En-tte"/>
+    </w:pPr>
+    <w:proofErr w:type="gramStart"/>
+    <w:r>
+      <w:t>for</w:t>
+    </w:r>
+    <w:proofErr w:type="gramEnd"/>
+    <w:r>
+      <w:t xml:space="preserve"> more information</w:t>
+    </w:r>
+    <w:bookmarkEnd w:id="0"/>
+  </w:p>
+</w:hdr>
+</file>
+
+<file path=word/header3.xml><?xml version="1.0" encoding="utf-8"?>
+<w:hdr xmlns:wpc="http://schemas.microsoft.com/office/word/2010/wordprocessingCanvas" xmlns:mc="http://schemas.openxmlformats.org/markup-compatibility/2006" xmlns:o="urn:schemas-microsoft-com:office:office" xmlns:r="http://schemas.openxmlformats.org/officeDocument/2006/relationships" xmlns:m="http://schemas.openxmlformats.org/officeDocument/2006/math" xmlns:v="urn:schemas-microsoft-com:vml" xmlns:wp14="http://schemas.microsoft.com/office/word/2010/wordprocessingDrawing" xmlns:wp="http://schemas.openxmlformats.org/drawingml/2006/wordprocessingDrawing" xmlns:w10="urn:schemas-microsoft-com:office:word" xmlns:w="http://schemas.openxmlformats.org/wordprocessingml/2006/main" xmlns:w14="http://schemas.microsoft.com/office/word/2010/wordml" xmlns:wpg="http://schemas.microsoft.com/office/word/2010/wordprocessingGroup" xmlns:wpi="http://schemas.microsoft.com/office/word/2010/wordprocessingInk" xmlns:wne="http://schemas.microsoft.com/office/word/2006/wordml" xmlns:wps="http://schemas.microsoft.com/office/word/2010/wordprocessingShape" mc:Ignorable="w14 wp14">
+  <w:p>
+    <w:pPr>
+      <w:pStyle w:val="En-tte"/>
+    </w:pPr>
+  </w:p>
+</w:hdr>
 </file>
 
 <file path=word/numbering.xml><?xml version="1.0" encoding="utf-8"?>
@@ -2375,13 +2592,56 @@
     <w:name w:val="Hyperlink"/>
     <w:basedOn w:val="Policepardfaut"/>
     <w:uiPriority w:val="99"/>
-    <w:semiHidden/>
     <w:unhideWhenUsed/>
     <w:rsid w:val="004B4133"/>
     <w:rPr>
       <w:color w:val="0000FF"/>
       <w:u w:val="single"/>
     </w:rPr>
+  </w:style>
+  <w:style w:type="paragraph" w:styleId="En-tte">
+    <w:name w:val="header"/>
+    <w:basedOn w:val="Normal"/>
+    <w:link w:val="En-tteCar"/>
+    <w:uiPriority w:val="99"/>
+    <w:unhideWhenUsed/>
+    <w:rsid w:val="00D0599C"/>
+    <w:pPr>
+      <w:tabs>
+        <w:tab w:val="center" w:pos="4320"/>
+        <w:tab w:val="right" w:pos="8640"/>
+      </w:tabs>
+      <w:spacing w:after="0" w:line="240" w:lineRule="auto"/>
+    </w:pPr>
+  </w:style>
+  <w:style w:type="character" w:customStyle="1" w:styleId="En-tteCar">
+    <w:name w:val="En-tête Car"/>
+    <w:basedOn w:val="Policepardfaut"/>
+    <w:link w:val="En-tte"/>
+    <w:uiPriority w:val="99"/>
+    <w:rsid w:val="00D0599C"/>
+  </w:style>
+  <w:style w:type="paragraph" w:styleId="Pieddepage">
+    <w:name w:val="footer"/>
+    <w:basedOn w:val="Normal"/>
+    <w:link w:val="PieddepageCar"/>
+    <w:uiPriority w:val="99"/>
+    <w:unhideWhenUsed/>
+    <w:rsid w:val="00D0599C"/>
+    <w:pPr>
+      <w:tabs>
+        <w:tab w:val="center" w:pos="4320"/>
+        <w:tab w:val="right" w:pos="8640"/>
+      </w:tabs>
+      <w:spacing w:after="0" w:line="240" w:lineRule="auto"/>
+    </w:pPr>
+  </w:style>
+  <w:style w:type="character" w:customStyle="1" w:styleId="PieddepageCar">
+    <w:name w:val="Pied de page Car"/>
+    <w:basedOn w:val="Policepardfaut"/>
+    <w:link w:val="Pieddepage"/>
+    <w:uiPriority w:val="99"/>
+    <w:rsid w:val="00D0599C"/>
   </w:style>
 </w:styles>
 </file>
@@ -2631,13 +2891,56 @@
     <w:name w:val="Hyperlink"/>
     <w:basedOn w:val="Policepardfaut"/>
     <w:uiPriority w:val="99"/>
-    <w:semiHidden/>
     <w:unhideWhenUsed/>
     <w:rsid w:val="004B4133"/>
     <w:rPr>
       <w:color w:val="0000FF"/>
       <w:u w:val="single"/>
     </w:rPr>
+  </w:style>
+  <w:style w:type="paragraph" w:styleId="En-tte">
+    <w:name w:val="header"/>
+    <w:basedOn w:val="Normal"/>
+    <w:link w:val="En-tteCar"/>
+    <w:uiPriority w:val="99"/>
+    <w:unhideWhenUsed/>
+    <w:rsid w:val="00D0599C"/>
+    <w:pPr>
+      <w:tabs>
+        <w:tab w:val="center" w:pos="4320"/>
+        <w:tab w:val="right" w:pos="8640"/>
+      </w:tabs>
+      <w:spacing w:after="0" w:line="240" w:lineRule="auto"/>
+    </w:pPr>
+  </w:style>
+  <w:style w:type="character" w:customStyle="1" w:styleId="En-tteCar">
+    <w:name w:val="En-tête Car"/>
+    <w:basedOn w:val="Policepardfaut"/>
+    <w:link w:val="En-tte"/>
+    <w:uiPriority w:val="99"/>
+    <w:rsid w:val="00D0599C"/>
+  </w:style>
+  <w:style w:type="paragraph" w:styleId="Pieddepage">
+    <w:name w:val="footer"/>
+    <w:basedOn w:val="Normal"/>
+    <w:link w:val="PieddepageCar"/>
+    <w:uiPriority w:val="99"/>
+    <w:unhideWhenUsed/>
+    <w:rsid w:val="00D0599C"/>
+    <w:pPr>
+      <w:tabs>
+        <w:tab w:val="center" w:pos="4320"/>
+        <w:tab w:val="right" w:pos="8640"/>
+      </w:tabs>
+      <w:spacing w:after="0" w:line="240" w:lineRule="auto"/>
+    </w:pPr>
+  </w:style>
+  <w:style w:type="character" w:customStyle="1" w:styleId="PieddepageCar">
+    <w:name w:val="Pied de page Car"/>
+    <w:basedOn w:val="Policepardfaut"/>
+    <w:link w:val="Pieddepage"/>
+    <w:uiPriority w:val="99"/>
+    <w:rsid w:val="00D0599C"/>
   </w:style>
 </w:styles>
 </file>

</xml_diff>